<commit_message>
robi webseite englisch übersetzung
</commit_message>
<xml_diff>
--- a/05_Webseite/05_Robi/Robi_e.docx
+++ b/05_Webseite/05_Robi/Robi_e.docx
@@ -5,8 +5,14 @@
     <w:p>
       <w:pPr>
         <w:pStyle w:val="berschrift1"/>
-      </w:pPr>
-      <w:r>
+        <w:rPr>
+          <w:lang w:val="en-US"/>
+        </w:rPr>
+      </w:pPr>
+      <w:r>
+        <w:rPr>
+          <w:lang w:val="en-US"/>
+        </w:rPr>
         <w:t>Der Robot</w:t>
       </w:r>
     </w:p>
@@ -218,7 +224,125 @@
         <w:rPr>
           <w:lang w:val="en-US"/>
         </w:rPr>
-        <w:t>Front Position</w:t>
+        <w:t>Front Position - "Getting-Position"</w:t>
+      </w:r>
+    </w:p>
+    <w:p>
+      <w:pPr>
+        <w:rPr>
+          <w:lang w:val="en-US"/>
+        </w:rPr>
+      </w:pPr>
+      <w:r>
+        <w:rPr>
+          <w:lang w:val="en-US"/>
+        </w:rPr>
+        <w:t xml:space="preserve">With the aid of a distance sensor, Klaus is able to determine, if he reached the front dispenser. As soon as he got the stone with his magnet grabber, he drives backwards </w:t>
+      </w:r>
+      <w:proofErr w:type="spellStart"/>
+      <w:r>
+        <w:rPr>
+          <w:lang w:val="en-US"/>
+        </w:rPr>
+        <w:t>tot he</w:t>
+      </w:r>
+      <w:proofErr w:type="spellEnd"/>
+      <w:r>
+        <w:rPr>
+          <w:lang w:val="en-US"/>
+        </w:rPr>
+        <w:t xml:space="preserve"> position of the tower.</w:t>
+      </w:r>
+    </w:p>
+    <w:p>
+      <w:pPr>
+        <w:pStyle w:val="berschrift3"/>
+        <w:rPr>
+          <w:lang w:val="en-US"/>
+        </w:rPr>
+      </w:pPr>
+      <w:r>
+        <w:rPr>
+          <w:lang w:val="en-US"/>
+        </w:rPr>
+        <w:t>Back Position - "Wait-Position"</w:t>
+      </w:r>
+    </w:p>
+    <w:p>
+      <w:pPr>
+        <w:rPr>
+          <w:lang w:val="en-US"/>
+        </w:rPr>
+      </w:pPr>
+      <w:r>
+        <w:rPr>
+          <w:lang w:val="en-US"/>
+        </w:rPr>
+        <w:t xml:space="preserve">While driving back, an additional distance sensor checks </w:t>
+      </w:r>
+      <w:r>
+        <w:rPr>
+          <w:lang w:val="en-US"/>
+        </w:rPr>
+        <w:t>for t</w:t>
+      </w:r>
+      <w:r>
+        <w:rPr>
+          <w:lang w:val="en-US"/>
+        </w:rPr>
+        <w:t>he freely placed ston</w:t>
+      </w:r>
+      <w:r>
+        <w:rPr>
+          <w:lang w:val="en-US"/>
+        </w:rPr>
+        <w:t>e</w:t>
+      </w:r>
+      <w:r>
+        <w:rPr>
+          <w:lang w:val="en-US"/>
+        </w:rPr>
+        <w:t xml:space="preserve"> and he stops</w:t>
+      </w:r>
+      <w:r>
+        <w:rPr>
+          <w:lang w:val="en-US"/>
+        </w:rPr>
+        <w:t xml:space="preserve">. </w:t>
+      </w:r>
+      <w:r>
+        <w:rPr>
+          <w:lang w:val="en-US"/>
+        </w:rPr>
+        <w:t xml:space="preserve">He waits until the partner robot </w:t>
+      </w:r>
+      <w:proofErr w:type="gramStart"/>
+      <w:r>
+        <w:rPr>
+          <w:lang w:val="en-US"/>
+        </w:rPr>
+        <w:t>confirmed,</w:t>
+      </w:r>
+      <w:proofErr w:type="gramEnd"/>
+      <w:r>
+        <w:rPr>
+          <w:lang w:val="en-US"/>
+        </w:rPr>
+        <w:t xml:space="preserve"> that they placed their stone, then turns.</w:t>
+      </w:r>
+    </w:p>
+    <w:p>
+      <w:pPr>
+        <w:pStyle w:val="berschrift3"/>
+        <w:rPr>
+          <w:lang w:val="en-US"/>
+        </w:rPr>
+      </w:pPr>
+      <w:r>
+        <w:rPr>
+          <w:lang w:val="en-US"/>
+        </w:rPr>
+        <w:t>Back Position</w:t>
       </w:r>
       <w:r>
         <w:rPr>
@@ -230,7 +354,7 @@
         <w:rPr>
           <w:lang w:val="en-US"/>
         </w:rPr>
-        <w:t>Getting-Position</w:t>
+        <w:t>Setting-Position</w:t>
       </w:r>
       <w:r>
         <w:rPr>
@@ -249,7 +373,21 @@
         <w:rPr>
           <w:lang w:val="en-US"/>
         </w:rPr>
-        <w:t>With the aid of a distance sensor, Klaus is able to determine, if he reached the front dispenser</w:t>
+        <w:t xml:space="preserve">After a quarter turn, Klaus </w:t>
+      </w:r>
+      <w:proofErr w:type="spellStart"/>
+      <w:r>
+        <w:rPr>
+          <w:lang w:val="en-US"/>
+        </w:rPr>
+        <w:t>lockest</w:t>
+      </w:r>
+      <w:proofErr w:type="spellEnd"/>
+      <w:r>
+        <w:rPr>
+          <w:lang w:val="en-US"/>
+        </w:rPr>
+        <w:t xml:space="preserve"> he stone into position</w:t>
       </w:r>
       <w:r>
         <w:rPr>
@@ -261,7 +399,7 @@
         <w:rPr>
           <w:lang w:val="en-US"/>
         </w:rPr>
-        <w:t xml:space="preserve">As soon as he got the stone with his magnet grabber, he drives backwards </w:t>
+        <w:t xml:space="preserve">Then, he raises his arm again, turns back and sends the confirmation </w:t>
       </w:r>
       <w:proofErr w:type="spellStart"/>
       <w:r>
@@ -275,76 +413,34 @@
         <w:rPr>
           <w:lang w:val="en-US"/>
         </w:rPr>
-        <w:t xml:space="preserve"> position of the tower.</w:t>
-      </w:r>
-    </w:p>
-    <w:p>
-      <w:pPr>
-        <w:pStyle w:val="berschrift3"/>
-        <w:rPr>
-          <w:lang w:val="en-US"/>
-        </w:rPr>
-      </w:pPr>
-      <w:r>
-        <w:rPr>
-          <w:lang w:val="en-US"/>
-        </w:rPr>
-        <w:t>Back Position</w:t>
-      </w:r>
-      <w:r>
-        <w:rPr>
-          <w:lang w:val="en-US"/>
-        </w:rPr>
-        <w:t xml:space="preserve"> - "</w:t>
-      </w:r>
-      <w:r>
-        <w:rPr>
-          <w:lang w:val="en-US"/>
-        </w:rPr>
-        <w:t>Wait-Position</w:t>
-      </w:r>
-      <w:r>
-        <w:rPr>
-          <w:lang w:val="en-US"/>
-        </w:rPr>
-        <w:t>"</w:t>
-      </w:r>
-    </w:p>
-    <w:p>
-      <w:pPr>
-        <w:rPr>
-          <w:lang w:val="en-US"/>
-        </w:rPr>
-      </w:pPr>
-      <w:r>
-        <w:rPr>
-          <w:lang w:val="en-US"/>
-        </w:rPr>
-        <w:t xml:space="preserve">While driving back, an additional distance sensor checks </w:t>
-      </w:r>
-      <w:r>
-        <w:rPr>
-          <w:lang w:val="en-US"/>
-        </w:rPr>
-        <w:t>for t</w:t>
-      </w:r>
-      <w:r>
-        <w:rPr>
-          <w:lang w:val="en-US"/>
-        </w:rPr>
-        <w:t>he freely placed ston</w:t>
-      </w:r>
-      <w:r>
-        <w:rPr>
-          <w:lang w:val="en-US"/>
-        </w:rPr>
-        <w:t>e</w:t>
-      </w:r>
-      <w:r>
-        <w:rPr>
-          <w:lang w:val="en-US"/>
-        </w:rPr>
-        <w:t xml:space="preserve"> and he stops</w:t>
+        <w:t xml:space="preserve"> other robot.</w:t>
+      </w:r>
+    </w:p>
+    <w:p>
+      <w:pPr>
+        <w:rPr>
+          <w:lang w:val="en-US"/>
+        </w:rPr>
+      </w:pPr>
+      <w:r>
+        <w:rPr>
+          <w:lang w:val="en-US"/>
+        </w:rPr>
+        <w:t xml:space="preserve">This sequence </w:t>
+      </w:r>
+      <w:proofErr w:type="gramStart"/>
+      <w:r>
+        <w:rPr>
+          <w:lang w:val="en-US"/>
+        </w:rPr>
+        <w:t>will be repeated</w:t>
+      </w:r>
+      <w:proofErr w:type="gramEnd"/>
+      <w:r>
+        <w:rPr>
+          <w:lang w:val="en-US"/>
+        </w:rPr>
+        <w:t xml:space="preserve"> until out robot placed the ninth stone</w:t>
       </w:r>
       <w:r>
         <w:rPr>
@@ -356,80 +452,396 @@
         <w:rPr>
           <w:lang w:val="en-US"/>
         </w:rPr>
-        <w:t xml:space="preserve">He waits until the partner robot </w:t>
+        <w:t>W</w:t>
+      </w:r>
+      <w:r>
+        <w:rPr>
+          <w:lang w:val="en-US"/>
+        </w:rPr>
+        <w:t xml:space="preserve">hile the other robot gets the lighthouse apex, Klaus sends the final message to the lighthouse, confirming that his part </w:t>
       </w:r>
       <w:proofErr w:type="gramStart"/>
       <w:r>
         <w:rPr>
           <w:lang w:val="en-US"/>
         </w:rPr>
-        <w:t>confirmed,</w:t>
+        <w:t>is achieved</w:t>
       </w:r>
       <w:proofErr w:type="gramEnd"/>
       <w:r>
         <w:rPr>
           <w:lang w:val="en-US"/>
         </w:rPr>
-        <w:t xml:space="preserve"> that they placed their stone, then turns.</w:t>
-      </w:r>
-    </w:p>
-    <w:p>
-      <w:pPr>
-        <w:pStyle w:val="berschrift3"/>
-        <w:rPr>
-          <w:lang w:val="en-US"/>
-        </w:rPr>
-      </w:pPr>
-      <w:r>
-        <w:rPr>
-          <w:lang w:val="en-US"/>
-        </w:rPr>
-        <w:t>Back Position</w:t>
-      </w:r>
-      <w:r>
-        <w:rPr>
-          <w:lang w:val="en-US"/>
-        </w:rPr>
-        <w:t xml:space="preserve"> - "</w:t>
-      </w:r>
-      <w:r>
-        <w:rPr>
-          <w:lang w:val="en-US"/>
-        </w:rPr>
-        <w:t>Setting-Position</w:t>
-      </w:r>
-      <w:r>
-        <w:rPr>
-          <w:lang w:val="en-US"/>
-        </w:rPr>
-        <w:t>"</w:t>
-      </w:r>
-    </w:p>
-    <w:p>
-      <w:pPr>
-        <w:rPr>
-          <w:lang w:val="en-US"/>
-        </w:rPr>
-      </w:pPr>
-      <w:r>
-        <w:rPr>
-          <w:lang w:val="en-US"/>
-        </w:rPr>
-        <w:t xml:space="preserve">After a quarter turn, Klaus </w:t>
+        <w:t>.</w:t>
+      </w:r>
+    </w:p>
+    <w:p>
+      <w:pPr>
+        <w:pStyle w:val="berschrift2"/>
+        <w:rPr>
+          <w:lang w:val="en-US"/>
+        </w:rPr>
+      </w:pPr>
+      <w:r>
+        <w:rPr>
+          <w:lang w:val="en-US"/>
+        </w:rPr>
+        <w:t>Mechanical System</w:t>
+      </w:r>
+    </w:p>
+    <w:p>
+      <w:pPr>
+        <w:rPr>
+          <w:lang w:val="en-US"/>
+        </w:rPr>
+      </w:pPr>
+      <w:r>
+        <w:rPr>
+          <w:lang w:val="en-US"/>
+        </w:rPr>
+        <w:t xml:space="preserve">The mechanics </w:t>
+      </w:r>
+      <w:proofErr w:type="gramStart"/>
+      <w:r>
+        <w:rPr>
+          <w:lang w:val="en-US"/>
+        </w:rPr>
+        <w:t xml:space="preserve">is </w:t>
+      </w:r>
+      <w:r>
+        <w:rPr>
+          <w:lang w:val="en-US"/>
+        </w:rPr>
+        <w:t>divided</w:t>
+      </w:r>
+      <w:proofErr w:type="gramEnd"/>
+      <w:r>
+        <w:rPr>
+          <w:lang w:val="en-US"/>
+        </w:rPr>
+        <w:t xml:space="preserve"> into three parts</w:t>
+      </w:r>
+      <w:r>
+        <w:rPr>
+          <w:lang w:val="en-US"/>
+        </w:rPr>
+        <w:t xml:space="preserve">. </w:t>
+      </w:r>
+      <w:r>
+        <w:rPr>
+          <w:lang w:val="en-US"/>
+        </w:rPr>
+        <w:t>The Base is the chassis, responsible for the movement</w:t>
+      </w:r>
+      <w:r>
+        <w:rPr>
+          <w:lang w:val="en-US"/>
+        </w:rPr>
+        <w:t xml:space="preserve">. </w:t>
+      </w:r>
+      <w:r>
+        <w:rPr>
+          <w:lang w:val="en-US"/>
+        </w:rPr>
+        <w:t>The four wheels of the</w:t>
+      </w:r>
+      <w:r>
+        <w:rPr>
+          <w:lang w:val="en-US"/>
+        </w:rPr>
+        <w:t xml:space="preserve"> robot</w:t>
+      </w:r>
+      <w:r>
+        <w:rPr>
+          <w:lang w:val="en-US"/>
+        </w:rPr>
+        <w:t xml:space="preserve"> run between the </w:t>
+      </w:r>
+      <w:r>
+        <w:rPr>
+          <w:lang w:val="en-US"/>
+        </w:rPr>
+        <w:t>Lego</w:t>
+      </w:r>
+      <w:r>
+        <w:rPr>
+          <w:lang w:val="en-US"/>
+        </w:rPr>
+        <w:t xml:space="preserve"> knobs </w:t>
+      </w:r>
+      <w:r>
+        <w:rPr>
+          <w:lang w:val="en-US"/>
+        </w:rPr>
+        <w:t>on t</w:t>
+      </w:r>
+      <w:r>
+        <w:rPr>
+          <w:lang w:val="en-US"/>
+        </w:rPr>
+        <w:t xml:space="preserve">he </w:t>
+      </w:r>
+      <w:r>
+        <w:rPr>
+          <w:lang w:val="en-US"/>
+        </w:rPr>
+        <w:t>ground, guiding him like</w:t>
+      </w:r>
+      <w:r>
+        <w:rPr>
+          <w:lang w:val="en-US"/>
+        </w:rPr>
+        <w:t xml:space="preserve"> rails.</w:t>
+      </w:r>
+    </w:p>
+    <w:p>
+      <w:pPr>
+        <w:rPr>
+          <w:lang w:val="en-US"/>
+        </w:rPr>
+      </w:pPr>
+      <w:r>
+        <w:rPr>
+          <w:lang w:val="en-US"/>
+        </w:rPr>
+        <w:t>T</w:t>
+      </w:r>
+      <w:r>
+        <w:rPr>
+          <w:lang w:val="en-US"/>
+        </w:rPr>
+        <w:t xml:space="preserve">he main part is located on top </w:t>
+      </w:r>
+      <w:r>
+        <w:rPr>
+          <w:lang w:val="en-US"/>
+        </w:rPr>
+        <w:t>of the chassis</w:t>
+      </w:r>
+      <w:r>
+        <w:rPr>
+          <w:lang w:val="en-US"/>
+        </w:rPr>
+        <w:t>.</w:t>
+      </w:r>
+      <w:r>
+        <w:rPr>
+          <w:lang w:val="en-US"/>
+        </w:rPr>
+        <w:t xml:space="preserve"> </w:t>
+      </w:r>
+      <w:proofErr w:type="gramStart"/>
+      <w:r>
+        <w:rPr>
+          <w:lang w:val="en-US"/>
+        </w:rPr>
+        <w:t xml:space="preserve">These parts are connected </w:t>
+      </w:r>
+      <w:r>
+        <w:rPr>
+          <w:lang w:val="en-US"/>
+        </w:rPr>
+        <w:t>by a turning supp</w:t>
+      </w:r>
+      <w:r>
+        <w:rPr>
+          <w:lang w:val="en-US"/>
+        </w:rPr>
+        <w:t>ort pole</w:t>
+      </w:r>
+      <w:proofErr w:type="gramEnd"/>
+      <w:r>
+        <w:rPr>
+          <w:lang w:val="en-US"/>
+        </w:rPr>
+        <w:t xml:space="preserve">, on top of which is a </w:t>
+      </w:r>
+      <w:r>
+        <w:rPr>
+          <w:lang w:val="en-US"/>
+        </w:rPr>
+        <w:t xml:space="preserve">cog wheel, allowing it to turn. </w:t>
+      </w:r>
+      <w:r>
+        <w:rPr>
+          <w:lang w:val="en-US"/>
+        </w:rPr>
+        <w:t xml:space="preserve">The complete electronics </w:t>
+      </w:r>
+      <w:proofErr w:type="gramStart"/>
+      <w:r>
+        <w:rPr>
+          <w:lang w:val="en-US"/>
+        </w:rPr>
+        <w:t>is situated</w:t>
+      </w:r>
+      <w:proofErr w:type="gramEnd"/>
+      <w:r>
+        <w:rPr>
+          <w:lang w:val="en-US"/>
+        </w:rPr>
+        <w:t xml:space="preserve"> on top of this</w:t>
+      </w:r>
+      <w:r>
+        <w:rPr>
+          <w:lang w:val="en-US"/>
+        </w:rPr>
+        <w:t xml:space="preserve">. </w:t>
+      </w:r>
+      <w:r>
+        <w:rPr>
+          <w:lang w:val="en-US"/>
+        </w:rPr>
+        <w:t>On the main parts side, there are two rails</w:t>
+      </w:r>
+      <w:r>
+        <w:rPr>
+          <w:lang w:val="en-US"/>
+        </w:rPr>
+        <w:t xml:space="preserve"> </w:t>
+      </w:r>
+      <w:r>
+        <w:rPr>
+          <w:lang w:val="en-US"/>
+        </w:rPr>
+        <w:t xml:space="preserve">guiding a </w:t>
+      </w:r>
+      <w:r>
+        <w:rPr>
+          <w:lang w:val="en-US"/>
+        </w:rPr>
+        <w:t xml:space="preserve">grappler, the height of which </w:t>
+      </w:r>
+      <w:proofErr w:type="gramStart"/>
+      <w:r>
+        <w:rPr>
+          <w:lang w:val="en-US"/>
+        </w:rPr>
+        <w:t>can be changed</w:t>
+      </w:r>
+      <w:proofErr w:type="gramEnd"/>
+      <w:r>
+        <w:rPr>
+          <w:lang w:val="en-US"/>
+        </w:rPr>
+        <w:t xml:space="preserve"> by a toothed rack</w:t>
+      </w:r>
+      <w:r>
+        <w:rPr>
+          <w:lang w:val="en-US"/>
+        </w:rPr>
+        <w:t xml:space="preserve">. </w:t>
+      </w:r>
+      <w:r>
+        <w:rPr>
+          <w:lang w:val="en-US"/>
+        </w:rPr>
+        <w:t>To</w:t>
+      </w:r>
+      <w:r>
+        <w:rPr>
+          <w:lang w:val="en-US"/>
+        </w:rPr>
+        <w:t xml:space="preserve"> </w:t>
+      </w:r>
+      <w:r>
+        <w:rPr>
+          <w:lang w:val="en-US"/>
+        </w:rPr>
+        <w:t xml:space="preserve">be able to reach </w:t>
+      </w:r>
+      <w:r>
+        <w:rPr>
+          <w:lang w:val="en-US"/>
+        </w:rPr>
+        <w:t>the towers position without hav</w:t>
+      </w:r>
+      <w:r>
+        <w:rPr>
+          <w:lang w:val="en-US"/>
+        </w:rPr>
+        <w:t xml:space="preserve">ing to move in more than one direction, the grappling arm </w:t>
+      </w:r>
+      <w:proofErr w:type="gramStart"/>
+      <w:r>
+        <w:rPr>
+          <w:lang w:val="en-US"/>
+        </w:rPr>
+        <w:t>has</w:t>
+      </w:r>
+      <w:proofErr w:type="gramEnd"/>
+      <w:r>
+        <w:rPr>
+          <w:lang w:val="en-US"/>
+        </w:rPr>
+        <w:t xml:space="preserve"> to be </w:t>
+      </w:r>
+      <w:r>
+        <w:rPr>
+          <w:lang w:val="en-US"/>
+        </w:rPr>
+        <w:t>extendable, realized by the rails</w:t>
+      </w:r>
+      <w:r>
+        <w:rPr>
+          <w:lang w:val="en-US"/>
+        </w:rPr>
+        <w:t xml:space="preserve">. </w:t>
+      </w:r>
+      <w:r>
+        <w:rPr>
+          <w:lang w:val="en-US"/>
+        </w:rPr>
+        <w:t xml:space="preserve">This only has to happen at the start, as there is a </w:t>
+      </w:r>
+      <w:r>
+        <w:rPr>
+          <w:lang w:val="en-US"/>
+        </w:rPr>
+        <w:t>size maximum.</w:t>
+      </w:r>
+    </w:p>
+    <w:p>
+      <w:pPr>
+        <w:rPr>
+          <w:lang w:val="en-US"/>
+        </w:rPr>
+      </w:pPr>
+      <w:r>
+        <w:rPr>
+          <w:lang w:val="en-US"/>
+        </w:rPr>
+        <w:t xml:space="preserve">The most important part </w:t>
       </w:r>
       <w:proofErr w:type="spellStart"/>
       <w:r>
         <w:rPr>
           <w:lang w:val="en-US"/>
         </w:rPr>
-        <w:t>lockest</w:t>
+        <w:t>oft he</w:t>
       </w:r>
       <w:proofErr w:type="spellEnd"/>
       <w:r>
         <w:rPr>
           <w:lang w:val="en-US"/>
         </w:rPr>
-        <w:t xml:space="preserve"> he stone into position</w:t>
+        <w:t xml:space="preserve"> robot </w:t>
+      </w:r>
+      <w:proofErr w:type="spellStart"/>
+      <w:proofErr w:type="gramStart"/>
+      <w:r>
+        <w:rPr>
+          <w:lang w:val="en-US"/>
+        </w:rPr>
+        <w:t>ist</w:t>
+      </w:r>
+      <w:proofErr w:type="spellEnd"/>
+      <w:proofErr w:type="gramEnd"/>
+      <w:r>
+        <w:rPr>
+          <w:lang w:val="en-US"/>
+        </w:rPr>
+        <w:t xml:space="preserve"> he grappling arm</w:t>
       </w:r>
       <w:r>
         <w:rPr>
@@ -441,7 +853,7 @@
         <w:rPr>
           <w:lang w:val="en-US"/>
         </w:rPr>
-        <w:t xml:space="preserve">Then, he raises his arm again, turns back and sends the confirmation </w:t>
+        <w:t xml:space="preserve">It is connected </w:t>
       </w:r>
       <w:proofErr w:type="spellStart"/>
       <w:r>
@@ -455,34 +867,53 @@
         <w:rPr>
           <w:lang w:val="en-US"/>
         </w:rPr>
-        <w:t xml:space="preserve"> other robot.</w:t>
-      </w:r>
-    </w:p>
-    <w:p>
-      <w:pPr>
-        <w:rPr>
-          <w:lang w:val="en-US"/>
-        </w:rPr>
-      </w:pPr>
-      <w:r>
-        <w:rPr>
-          <w:lang w:val="en-US"/>
-        </w:rPr>
-        <w:t xml:space="preserve">This sequence </w:t>
+        <w:t xml:space="preserve"> teethed rack with a motor, allowing it to move up and down</w:t>
+      </w:r>
+      <w:r>
+        <w:rPr>
+          <w:lang w:val="en-US"/>
+        </w:rPr>
+        <w:t xml:space="preserve">. </w:t>
+      </w:r>
+      <w:r>
+        <w:rPr>
+          <w:lang w:val="en-US"/>
+        </w:rPr>
+        <w:t xml:space="preserve">At the front </w:t>
+      </w:r>
+      <w:proofErr w:type="spellStart"/>
+      <w:r>
+        <w:rPr>
+          <w:lang w:val="en-US"/>
+        </w:rPr>
+        <w:t>oft he</w:t>
+      </w:r>
+      <w:proofErr w:type="spellEnd"/>
+      <w:r>
+        <w:rPr>
+          <w:lang w:val="en-US"/>
+        </w:rPr>
+        <w:t xml:space="preserve"> arm, the grappler </w:t>
       </w:r>
       <w:proofErr w:type="gramStart"/>
       <w:r>
         <w:rPr>
           <w:lang w:val="en-US"/>
         </w:rPr>
-        <w:t>will be repeated</w:t>
+        <w:t>is attached</w:t>
       </w:r>
       <w:proofErr w:type="gramEnd"/>
       <w:r>
         <w:rPr>
           <w:lang w:val="en-US"/>
         </w:rPr>
-        <w:t xml:space="preserve"> until out robot placed the ninth stone</w:t>
+        <w:t>, as well as the servo</w:t>
+      </w:r>
+      <w:r>
+        <w:rPr>
+          <w:lang w:val="en-US"/>
+        </w:rPr>
+        <w:t>, enabling it to tilt</w:t>
       </w:r>
       <w:r>
         <w:rPr>
@@ -494,27 +925,84 @@
         <w:rPr>
           <w:lang w:val="en-US"/>
         </w:rPr>
-        <w:t>W</w:t>
-      </w:r>
-      <w:r>
-        <w:rPr>
-          <w:lang w:val="en-US"/>
-        </w:rPr>
-        <w:t xml:space="preserve">hile the other robot gets the lighthouse apex, Klaus sends the final message to the lighthouse, confirming that his part </w:t>
+        <w:t xml:space="preserve">It </w:t>
       </w:r>
       <w:proofErr w:type="gramStart"/>
       <w:r>
         <w:rPr>
           <w:lang w:val="en-US"/>
         </w:rPr>
-        <w:t>is achieved</w:t>
+        <w:t xml:space="preserve">is </w:t>
+      </w:r>
+      <w:r>
+        <w:rPr>
+          <w:lang w:val="en-US"/>
+        </w:rPr>
+        <w:lastRenderedPageBreak/>
+        <w:t>constructed</w:t>
       </w:r>
       <w:proofErr w:type="gramEnd"/>
       <w:r>
         <w:rPr>
           <w:lang w:val="en-US"/>
         </w:rPr>
-        <w:t>.</w:t>
+        <w:t xml:space="preserve"> to fit the </w:t>
+      </w:r>
+      <w:proofErr w:type="spellStart"/>
+      <w:r>
+        <w:rPr>
+          <w:lang w:val="en-US"/>
+        </w:rPr>
+        <w:t>lego</w:t>
+      </w:r>
+      <w:proofErr w:type="spellEnd"/>
+      <w:r>
+        <w:rPr>
+          <w:lang w:val="en-US"/>
+        </w:rPr>
+        <w:t xml:space="preserve"> </w:t>
+      </w:r>
+      <w:proofErr w:type="spellStart"/>
+      <w:r>
+        <w:rPr>
+          <w:lang w:val="en-US"/>
+        </w:rPr>
+        <w:t>exactely</w:t>
+      </w:r>
+      <w:proofErr w:type="spellEnd"/>
+      <w:r>
+        <w:rPr>
+          <w:lang w:val="en-US"/>
+        </w:rPr>
+        <w:t xml:space="preserve">. To keep the </w:t>
+      </w:r>
+      <w:proofErr w:type="spellStart"/>
+      <w:r>
+        <w:rPr>
+          <w:lang w:val="en-US"/>
+        </w:rPr>
+        <w:t>lego</w:t>
+      </w:r>
+      <w:proofErr w:type="spellEnd"/>
+      <w:r>
+        <w:rPr>
+          <w:lang w:val="en-US"/>
+        </w:rPr>
+        <w:t xml:space="preserve"> in position, a magnet is integrated in the center </w:t>
+      </w:r>
+      <w:proofErr w:type="spellStart"/>
+      <w:r>
+        <w:rPr>
+          <w:lang w:val="en-US"/>
+        </w:rPr>
+        <w:t>oft he</w:t>
+      </w:r>
+      <w:proofErr w:type="spellEnd"/>
+      <w:r>
+        <w:rPr>
+          <w:lang w:val="en-US"/>
+        </w:rPr>
+        <w:t xml:space="preserve"> grappler.</w:t>
       </w:r>
     </w:p>
     <w:p>
@@ -522,107 +1010,312 @@
         <w:pStyle w:val="berschrift2"/>
       </w:pPr>
       <w:r>
-        <w:t>Mechanik</w:t>
-      </w:r>
-    </w:p>
-    <w:p>
-      <w:r>
-        <w:t>Die Mechanik ist in drei Teile unterteilt. Der Grundstein belegt das Fahrgestell welches für Fortbewegung zuständig ist. Die vier Räder des Roboters verlaufen zwischen den Noppen des Untergrundes, so bleiben sie in der Spur, wie auf Schienen.</w:t>
-      </w:r>
-    </w:p>
-    <w:p>
-      <w:r>
-        <w:t>Der Hauptkörper des Roboters liegt auf dem Fahrgestell, die Verbindung beider Segmente ist die Drehstütze auf welcher ein Zahnrad liegt, welches zum abdrehen des Obergestells dient. Oberhalb von diesem Drehmechanismus ist die gesamte Elektronik untergebracht. An der Seite des Obergestells verlaufen zwei Gleitschienen an welchen der Greifarm befestigt ist sowie eine Zahnstange. Damit der Roboter nur entlang einer Achse fahren muss, soll der Arm ausfahrbar sein mit Hilfe eines Keilriemenantriebs. Diesen Prozess muss er jedoch nur beim Start vollziehen, so dass er zu Beginn eine minimale Grösse aufweist.</w:t>
-      </w:r>
-    </w:p>
-    <w:p>
-      <w:r>
-        <w:lastRenderedPageBreak/>
-        <w:t xml:space="preserve">Der wichtigste Teil des Roboters ist der Greifarm. Auf ihm ist ein Motor befestigt welcher an der Zahnstange entlang hoch und runterfahren kann, so werden später die Turmbausteine festgedrückt. An der Spitze des Armes ist ein </w:t>
+        <w:t>Elektronik</w:t>
+      </w:r>
+    </w:p>
+    <w:p>
+      <w:pPr>
+        <w:rPr>
+          <w:lang w:val="en-US"/>
+        </w:rPr>
+      </w:pPr>
+      <w:r>
+        <w:rPr>
+          <w:lang w:val="en-US"/>
+        </w:rPr>
+        <w:t>Klaus has</w:t>
+      </w:r>
+      <w:r>
+        <w:rPr>
+          <w:lang w:val="en-US"/>
+        </w:rPr>
+        <w:t xml:space="preserve"> </w:t>
+      </w:r>
+      <w:r>
+        <w:rPr>
+          <w:lang w:val="en-US"/>
+        </w:rPr>
+        <w:t xml:space="preserve">to fulfill different </w:t>
+      </w:r>
+      <w:proofErr w:type="gramStart"/>
+      <w:r>
+        <w:rPr>
+          <w:lang w:val="en-US"/>
+        </w:rPr>
+        <w:t>task</w:t>
+      </w:r>
+      <w:r>
+        <w:rPr>
+          <w:lang w:val="en-US"/>
+        </w:rPr>
+        <w:t>s</w:t>
+      </w:r>
+      <w:r>
+        <w:rPr>
+          <w:lang w:val="en-US"/>
+        </w:rPr>
+        <w:t>, that</w:t>
+      </w:r>
+      <w:proofErr w:type="gramEnd"/>
+      <w:r>
+        <w:rPr>
+          <w:lang w:val="en-US"/>
+        </w:rPr>
+        <w:t xml:space="preserve"> can be achieved by a correct </w:t>
+      </w:r>
+      <w:r>
+        <w:rPr>
+          <w:lang w:val="en-US"/>
+        </w:rPr>
+        <w:t>control with a print board</w:t>
+      </w:r>
+      <w:r>
+        <w:rPr>
+          <w:lang w:val="en-US"/>
+        </w:rPr>
+        <w:t xml:space="preserve">.  </w:t>
+      </w:r>
+      <w:r>
+        <w:rPr>
+          <w:lang w:val="en-US"/>
+        </w:rPr>
+        <w:t xml:space="preserve">It </w:t>
+      </w:r>
+      <w:proofErr w:type="gramStart"/>
+      <w:r>
+        <w:rPr>
+          <w:lang w:val="en-US"/>
+        </w:rPr>
+        <w:t>was decided</w:t>
+      </w:r>
+      <w:proofErr w:type="gramEnd"/>
+      <w:r>
+        <w:rPr>
+          <w:lang w:val="en-US"/>
+        </w:rPr>
+        <w:t xml:space="preserve"> to use two different boards </w:t>
       </w:r>
       <w:proofErr w:type="spellStart"/>
       <w:r>
-        <w:t>Servo</w:t>
+        <w:rPr>
+          <w:lang w:val="en-US"/>
+        </w:rPr>
+        <w:t>fort he</w:t>
       </w:r>
       <w:proofErr w:type="spellEnd"/>
       <w:r>
-        <w:t xml:space="preserve"> verbaut an welchem der eigentliche Greifer befestigt wird. Dieser ist passgenau auf die Legosteine konstruiert und besitzt in der Mitte ein Magnet, welcher die Steine aufnimmt und dafür sorgt, dass die Steine nicht verloren gehen.</w:t>
-      </w:r>
-    </w:p>
-    <w:p>
-      <w:pPr>
-        <w:pStyle w:val="berschrift2"/>
-      </w:pPr>
-      <w:r>
-        <w:t>Elektronik</w:t>
-      </w:r>
-    </w:p>
-    <w:p>
-      <w:r>
-        <w:t xml:space="preserve">Klaus hat verschiedene spezifische Aufgaben zu erfüllen die auf einer richtigen Ansteuerung basieren. Hier kommt die elektronische Printplatte zum Zug.  In der </w:t>
+        <w:rPr>
+          <w:lang w:val="en-US"/>
+        </w:rPr>
+        <w:t xml:space="preserve"> following reasons:</w:t>
+      </w:r>
+    </w:p>
+    <w:p>
+      <w:pPr>
+        <w:rPr>
+          <w:lang w:val="en-US"/>
+        </w:rPr>
+      </w:pPr>
+      <w:r>
+        <w:rPr>
+          <w:lang w:val="en-US"/>
+        </w:rPr>
+        <w:t xml:space="preserve">-Both plates are </w:t>
       </w:r>
       <w:proofErr w:type="spellStart"/>
       <w:r>
-        <w:t>Spezialistenwoche</w:t>
+        <w:rPr>
+          <w:lang w:val="en-US"/>
+        </w:rPr>
+        <w:t>pyhysically</w:t>
       </w:r>
       <w:proofErr w:type="spellEnd"/>
       <w:r>
-        <w:t xml:space="preserve"> wurde Michael in dem Gebiet Motorentreiber/Spannungsversorgung und Luzian in den Funktionen Sensoren/MPC 555 ausgebildet. Darum haben wir uns entschieden zwei übereinanderliegende Printplatten zu bauen.</w:t>
-      </w:r>
-    </w:p>
-    <w:p>
-      <w:r>
-        <w:t>Dies ausfolgenden Gründen:</w:t>
-      </w:r>
-    </w:p>
-    <w:p>
-      <w:r>
-        <w:t>-Zwei physisch getrennte Printplatten</w:t>
-      </w:r>
-    </w:p>
-    <w:p>
-      <w:r>
-        <w:t>-Einfachere Fehlersuche</w:t>
-      </w:r>
-    </w:p>
-    <w:p>
-      <w:r>
-        <w:t>-Jeder kann seine eigene Printplatte konzipieren, zeichnen, bestücken und in Betrieb nehmen</w:t>
-      </w:r>
-    </w:p>
-    <w:p>
-      <w:r>
-        <w:t>-Jeder Spezialist kann seine gelernten Fähigkeiten gezielt einsetzen</w:t>
-      </w:r>
-    </w:p>
-    <w:p>
-      <w:r>
-        <w:t>Ein kleiner Nachteil ist, dass es ein Verbindungskabel zwischen den Platte braucht und der Platzbedarf etwas grösser ist.</w:t>
-      </w:r>
-    </w:p>
-    <w:p>
-      <w:r>
-        <w:t>Der untere Print von Michael enthält folgende Komponenten:</w:t>
-      </w:r>
-    </w:p>
-    <w:p>
-      <w:r>
-        <w:t>Spannungsversorgung 12V</w:t>
-      </w:r>
-    </w:p>
-    <w:p>
-      <w:r>
-        <w:t>Transformation von 12V -&gt; 5V</w:t>
-      </w:r>
-    </w:p>
-    <w:p>
-      <w:r>
-        <w:t>Transformation von 12V -&gt; 3.3V</w:t>
-      </w:r>
-    </w:p>
-    <w:p>
-      <w:r>
-        <w:t>Drei Motorentreiber für die Ansteuerung von maximal 6 Motoren</w:t>
+        <w:rPr>
+          <w:lang w:val="en-US"/>
+        </w:rPr>
+        <w:t xml:space="preserve"> separated</w:t>
+      </w:r>
+    </w:p>
+    <w:p>
+      <w:pPr>
+        <w:rPr>
+          <w:lang w:val="en-US"/>
+        </w:rPr>
+      </w:pPr>
+      <w:r>
+        <w:rPr>
+          <w:lang w:val="en-US"/>
+        </w:rPr>
+        <w:t>-</w:t>
+      </w:r>
+      <w:r>
+        <w:rPr>
+          <w:lang w:val="en-US"/>
+        </w:rPr>
+        <w:t>T</w:t>
+      </w:r>
+      <w:r>
+        <w:rPr>
+          <w:lang w:val="en-US"/>
+        </w:rPr>
+        <w:t>he error detections if easier</w:t>
+      </w:r>
+    </w:p>
+    <w:p>
+      <w:r>
+        <w:rPr>
+          <w:lang w:val="en-US"/>
+        </w:rPr>
+        <w:t>-</w:t>
+      </w:r>
+      <w:r>
+        <w:rPr>
+          <w:lang w:val="en-US"/>
+        </w:rPr>
+        <w:t>E</w:t>
+      </w:r>
+      <w:r>
+        <w:rPr>
+          <w:lang w:val="en-US"/>
+        </w:rPr>
+        <w:t xml:space="preserve">ach of the two can </w:t>
+      </w:r>
+      <w:r>
+        <w:rPr>
+          <w:lang w:val="en-US"/>
+        </w:rPr>
+        <w:t>design and bring into service their own board</w:t>
+      </w:r>
+    </w:p>
+    <w:p>
+      <w:pPr>
+        <w:rPr>
+          <w:lang w:val="en-US"/>
+        </w:rPr>
+      </w:pPr>
+      <w:r>
+        <w:rPr>
+          <w:lang w:val="en-US"/>
+        </w:rPr>
+        <w:t xml:space="preserve">The disadvantage of this system </w:t>
+      </w:r>
+      <w:proofErr w:type="gramStart"/>
+      <w:r>
+        <w:rPr>
+          <w:lang w:val="en-US"/>
+        </w:rPr>
+        <w:t>is,</w:t>
+      </w:r>
+      <w:proofErr w:type="gramEnd"/>
+      <w:r>
+        <w:rPr>
+          <w:lang w:val="en-US"/>
+        </w:rPr>
+        <w:t xml:space="preserve"> that </w:t>
+      </w:r>
+      <w:r>
+        <w:rPr>
+          <w:lang w:val="en-US"/>
+        </w:rPr>
+        <w:t>a connection cable is needed for the connection between both boards, also increasing the space occupied.</w:t>
+      </w:r>
+    </w:p>
+    <w:p>
+      <w:pPr>
+        <w:rPr>
+          <w:lang w:val="en-US"/>
+        </w:rPr>
+      </w:pPr>
+      <w:r>
+        <w:rPr>
+          <w:lang w:val="en-US"/>
+        </w:rPr>
+        <w:t>The lower part contains:</w:t>
+      </w:r>
+    </w:p>
+    <w:p>
+      <w:pPr>
+        <w:rPr>
+          <w:lang w:val="en-US"/>
+        </w:rPr>
+      </w:pPr>
+      <w:r>
+        <w:rPr>
+          <w:lang w:val="en-US"/>
+        </w:rPr>
+        <w:t>Power supply, 12V</w:t>
+      </w:r>
+    </w:p>
+    <w:p>
+      <w:r>
+        <w:t xml:space="preserve">Transformation, 12V </w:t>
+      </w:r>
+      <w:proofErr w:type="spellStart"/>
+      <w:r>
+        <w:t>to</w:t>
+      </w:r>
+      <w:proofErr w:type="spellEnd"/>
+      <w:r>
+        <w:t xml:space="preserve"> 5V</w:t>
+      </w:r>
+    </w:p>
+    <w:p>
+      <w:pPr>
+        <w:rPr>
+          <w:lang w:val="en-US"/>
+        </w:rPr>
+      </w:pPr>
+      <w:r>
+        <w:rPr>
+          <w:lang w:val="en-US"/>
+        </w:rPr>
+        <w:t>Transformation, 12V to</w:t>
+      </w:r>
+      <w:r>
+        <w:rPr>
+          <w:lang w:val="en-US"/>
+        </w:rPr>
+        <w:t xml:space="preserve"> 3.3</w:t>
+      </w:r>
+      <w:r>
+        <w:rPr>
+          <w:lang w:val="en-US"/>
+        </w:rPr>
+        <w:t>V</w:t>
+      </w:r>
+    </w:p>
+    <w:p>
+      <w:pPr>
+        <w:rPr>
+          <w:lang w:val="en-US"/>
+        </w:rPr>
+      </w:pPr>
+      <w:r>
+        <w:rPr>
+          <w:lang w:val="en-US"/>
+        </w:rPr>
+        <w:t xml:space="preserve">Three motor drivers for a total maximum of six motors, one of which </w:t>
+      </w:r>
+      <w:proofErr w:type="gramStart"/>
+      <w:r>
+        <w:rPr>
+          <w:lang w:val="en-US"/>
+        </w:rPr>
+        <w:t xml:space="preserve">is </w:t>
+      </w:r>
+      <w:r>
+        <w:rPr>
+          <w:lang w:val="en-US"/>
+        </w:rPr>
+        <w:t>planned</w:t>
+      </w:r>
+      <w:proofErr w:type="gramEnd"/>
+      <w:r>
+        <w:rPr>
+          <w:lang w:val="en-US"/>
+        </w:rPr>
+        <w:t xml:space="preserve"> as a reserve if one does not function properly.</w:t>
       </w:r>
     </w:p>
     <w:p>
@@ -630,86 +1323,200 @@
         <w:rPr>
           <w:b/>
           <w:color w:val="FF0000"/>
+          <w:lang w:val="en-US"/>
         </w:rPr>
       </w:pPr>
       <w:r>
         <w:rPr>
           <w:b/>
           <w:color w:val="FF0000"/>
-        </w:rPr>
-        <w:t>Bild</w:t>
-      </w:r>
-    </w:p>
-    <w:p>
-      <w:r>
-        <w:t>Der obere Print von Luzian enthält folglich die anderen essentiellen Funktionalitäten:</w:t>
-      </w:r>
-    </w:p>
-    <w:p>
-      <w:r>
-        <w:t>Distanzsensoren</w:t>
-      </w:r>
-    </w:p>
-    <w:p>
-      <w:r>
-        <w:t>Start- und Reservetaster</w:t>
-      </w:r>
-    </w:p>
-    <w:p>
-      <w:r>
-        <w:t>Vibrator Anschluss</w:t>
-      </w:r>
-    </w:p>
-    <w:p>
-      <w:r>
-        <w:t>Wifi-Modul</w:t>
-      </w:r>
-    </w:p>
-    <w:p>
-      <w:r>
-        <w:t>Encoder Anschlüsse</w:t>
-      </w:r>
-    </w:p>
-    <w:p>
-      <w:pPr>
-        <w:rPr>
-          <w:lang w:val="fr-CH"/>
-        </w:rPr>
-      </w:pPr>
-      <w:r>
-        <w:rPr>
-          <w:lang w:val="fr-CH"/>
-        </w:rPr>
-        <w:t>Signalisations-LED</w:t>
-      </w:r>
-    </w:p>
-    <w:p>
-      <w:r>
-        <w:t>Anschlussplatte MPC 555</w:t>
-      </w:r>
-    </w:p>
-    <w:p>
+          <w:lang w:val="en-US"/>
+        </w:rPr>
+        <w:t>Picture</w:t>
+      </w:r>
+    </w:p>
+    <w:p>
+      <w:pPr>
+        <w:rPr>
+          <w:lang w:val="en-US"/>
+        </w:rPr>
+      </w:pPr>
+      <w:r>
+        <w:rPr>
+          <w:lang w:val="en-US"/>
+        </w:rPr>
+        <w:t xml:space="preserve">The top board contains the </w:t>
+      </w:r>
       <w:proofErr w:type="spellStart"/>
       <w:r>
-        <w:lastRenderedPageBreak/>
-        <w:t>Resett</w:t>
+        <w:rPr>
+          <w:lang w:val="en-US"/>
+        </w:rPr>
+        <w:t>follofing</w:t>
       </w:r>
       <w:proofErr w:type="spellEnd"/>
       <w:r>
-        <w:t>-Taster</w:t>
-      </w:r>
-    </w:p>
-    <w:p>
-      <w:r>
-        <w:t xml:space="preserve">Beide Platten haben die </w:t>
+        <w:rPr>
+          <w:lang w:val="en-US"/>
+        </w:rPr>
+        <w:t xml:space="preserve"> components:</w:t>
+      </w:r>
+    </w:p>
+    <w:p>
+      <w:pPr>
+        <w:rPr>
+          <w:lang w:val="en-US"/>
+        </w:rPr>
+      </w:pPr>
+      <w:r>
+        <w:rPr>
+          <w:lang w:val="en-US"/>
+        </w:rPr>
+        <w:t>IR distance sensors</w:t>
+      </w:r>
+    </w:p>
+    <w:p>
+      <w:pPr>
+        <w:rPr>
+          <w:lang w:val="en-US"/>
+        </w:rPr>
+      </w:pPr>
+      <w:r>
+        <w:rPr>
+          <w:lang w:val="en-US"/>
+        </w:rPr>
+        <w:t>Switches for start and reserve</w:t>
+      </w:r>
+    </w:p>
+    <w:p>
+      <w:pPr>
+        <w:rPr>
+          <w:lang w:val="en-US"/>
+        </w:rPr>
+      </w:pPr>
+      <w:r>
+        <w:rPr>
+          <w:lang w:val="en-US"/>
+        </w:rPr>
+        <w:t xml:space="preserve">Connection </w:t>
       </w:r>
       <w:proofErr w:type="spellStart"/>
       <w:r>
-        <w:t>Abmasse</w:t>
+        <w:rPr>
+          <w:lang w:val="en-US"/>
+        </w:rPr>
+        <w:t>fort he</w:t>
       </w:r>
       <w:proofErr w:type="spellEnd"/>
       <w:r>
-        <w:t xml:space="preserve"> 130 * 110 damit sich möglichst einfach übereinander in den Roboter eingebaut werden können.</w:t>
+        <w:rPr>
+          <w:lang w:val="en-US"/>
+        </w:rPr>
+        <w:t xml:space="preserve"> vibration motor</w:t>
+      </w:r>
+    </w:p>
+    <w:p>
+      <w:pPr>
+        <w:rPr>
+          <w:lang w:val="en-US"/>
+        </w:rPr>
+      </w:pPr>
+      <w:proofErr w:type="spellStart"/>
+      <w:r>
+        <w:rPr>
+          <w:lang w:val="en-US"/>
+        </w:rPr>
+        <w:t>W</w:t>
+      </w:r>
+      <w:r>
+        <w:rPr>
+          <w:lang w:val="en-US"/>
+        </w:rPr>
+        <w:t>ifi</w:t>
+      </w:r>
+      <w:proofErr w:type="spellEnd"/>
+      <w:r>
+        <w:rPr>
+          <w:lang w:val="en-US"/>
+        </w:rPr>
+        <w:t xml:space="preserve"> module</w:t>
+      </w:r>
+    </w:p>
+    <w:p>
+      <w:pPr>
+        <w:rPr>
+          <w:lang w:val="en-US"/>
+        </w:rPr>
+      </w:pPr>
+      <w:r>
+        <w:rPr>
+          <w:lang w:val="en-US"/>
+        </w:rPr>
+        <w:t>Connections for the encoders</w:t>
+      </w:r>
+    </w:p>
+    <w:p>
+      <w:pPr>
+        <w:rPr>
+          <w:lang w:val="en-US"/>
+        </w:rPr>
+      </w:pPr>
+      <w:r>
+        <w:rPr>
+          <w:lang w:val="en-US"/>
+        </w:rPr>
+        <w:t>LED, used for displaying statuses</w:t>
+      </w:r>
+    </w:p>
+    <w:p>
+      <w:pPr>
+        <w:rPr>
+          <w:lang w:val="en-US"/>
+        </w:rPr>
+      </w:pPr>
+      <w:r>
+        <w:rPr>
+          <w:lang w:val="en-US"/>
+        </w:rPr>
+        <w:t>C</w:t>
+      </w:r>
+      <w:r>
+        <w:rPr>
+          <w:lang w:val="en-US"/>
+        </w:rPr>
+        <w:t>onnection to the MPC 555</w:t>
+      </w:r>
+    </w:p>
+    <w:p>
+      <w:pPr>
+        <w:rPr>
+          <w:lang w:val="en-US"/>
+        </w:rPr>
+      </w:pPr>
+      <w:r>
+        <w:rPr>
+          <w:lang w:val="en-US"/>
+        </w:rPr>
+        <w:t>Switch for reset</w:t>
+      </w:r>
+    </w:p>
+    <w:p>
+      <w:pPr>
+        <w:rPr>
+          <w:lang w:val="en-US"/>
+        </w:rPr>
+      </w:pPr>
+      <w:r>
+        <w:rPr>
+          <w:lang w:val="en-US"/>
+        </w:rPr>
+        <w:t xml:space="preserve">Both boards have the same measurements, </w:t>
+      </w:r>
+      <w:r>
+        <w:rPr>
+          <w:lang w:val="en-US"/>
+        </w:rPr>
+        <w:t>130mmx110mm, so that they can be stacked easier.</w:t>
       </w:r>
     </w:p>
     <w:p>
@@ -724,8 +1531,10 @@
           <w:b/>
           <w:color w:val="FF0000"/>
         </w:rPr>
-        <w:t>Bild</w:t>
-      </w:r>
+        <w:t>Picture</w:t>
+      </w:r>
+      <w:bookmarkStart w:id="0" w:name="_GoBack"/>
+      <w:bookmarkEnd w:id="0"/>
     </w:p>
     <w:p/>
     <w:p>
@@ -739,6 +1548,7 @@
         <w:rPr>
           <w:lang w:val="en-US"/>
         </w:rPr>
+        <w:lastRenderedPageBreak/>
         <w:t>Informatics</w:t>
       </w:r>
     </w:p>
@@ -1051,8 +1861,6 @@
         </w:rPr>
         <w:t>This class manages the sequence and delegates the tasks to the other classes.</w:t>
       </w:r>
-      <w:bookmarkStart w:id="0" w:name="_GoBack"/>
-      <w:bookmarkEnd w:id="0"/>
     </w:p>
     <w:p>
       <w:pPr>

</xml_diff>